<commit_message>
Finished hw02 and added pdf
</commit_message>
<xml_diff>
--- a/hw02/hw02.docx
+++ b/hw02/hw02.docx
@@ -663,6 +663,13 @@
       </w:r>
       <w:r>
         <w:rPr>
+          <w:b/>
+          <w:bCs/>
+        </w:rPr>
+        <w:t>No, because there could still be possible values that could be entered that might not function properly i.e. a number greater than 2^64</w:t>
+      </w:r>
+      <w:r>
+        <w:rPr>
           <w:color w:val="0000FF"/>
         </w:rPr>
         <w:br/>
@@ -695,6 +702,13 @@
       </w:r>
       <w:r>
         <w:rPr>
+          <w:b/>
+          <w:bCs/>
+        </w:rPr>
+        <w:t>char letter = ‘f’;</w:t>
+      </w:r>
+      <w:r>
+        <w:rPr>
           <w:color w:val="000099"/>
         </w:rPr>
         <w:br/>
@@ -717,6 +731,17 @@
         <w:br/>
       </w:r>
       <w:r>
+        <w:rPr/>
+        <w:t>#</w:t>
+      </w:r>
+      <w:r>
+        <w:rPr>
+          <w:b/>
+          <w:bCs/>
+        </w:rPr>
+        <w:t>define tomin 60</w:t>
+      </w:r>
+      <w:r>
         <w:rPr>
           <w:color w:val="000099"/>
         </w:rPr>
@@ -763,6 +788,13 @@
         <w:t>The following declaration of two integers is valid:  int value1, Value1;</w:t>
         <w:br/>
       </w:r>
+      <w:r>
+        <w:rPr>
+          <w:b/>
+          <w:bCs/>
+        </w:rPr>
+        <w:t>True, variables in c are case sensitive</w:t>
+      </w:r>
     </w:p>
     <w:p>
       <w:pPr>
@@ -779,6 +811,13 @@
         <w:t>The scanf function of the standard library is used to output values to the screen.</w:t>
         <w:br/>
       </w:r>
+      <w:r>
+        <w:rPr>
+          <w:b/>
+          <w:bCs/>
+        </w:rPr>
+        <w:t>False, the printf function is used to output</w:t>
+      </w:r>
     </w:p>
     <w:p>
       <w:pPr>
@@ -797,6 +836,13 @@
       </w:r>
       <w:r>
         <w:rPr>
+          <w:b/>
+          <w:bCs/>
+        </w:rPr>
+        <w:t>False, indentation is mainly to aid in making code easier to read</w:t>
+      </w:r>
+      <w:r>
+        <w:rPr>
           <w:color w:val="000099"/>
         </w:rPr>
         <w:br/>
@@ -1053,6 +1099,30 @@
         <w:ind w:left="720" w:hanging="0"/>
         <w:rPr/>
       </w:pPr>
+      <w:r>
+        <w:rPr>
+          <w:b/>
+          <w:bCs/>
+          <w:color w:val="000000"/>
+        </w:rPr>
+        <w:t>X = 37</w:t>
+      </w:r>
+    </w:p>
+    <w:p>
+      <w:pPr>
+        <w:pStyle w:val="Default"/>
+        <w:spacing w:before="0" w:after="0"/>
+        <w:ind w:left="720" w:hanging="0"/>
+        <w:rPr/>
+      </w:pPr>
+      <w:r>
+        <w:rPr>
+          <w:b/>
+          <w:bCs/>
+          <w:color w:val="000000"/>
+        </w:rPr>
+        <w:t>Y = 9</w:t>
+      </w:r>
       <w:r>
         <w:rPr>
           <w:color w:val="000099"/>
@@ -1108,7 +1178,7 @@
               <wp:positionV relativeFrom="paragraph">
                 <wp:posOffset>635</wp:posOffset>
               </wp:positionV>
-              <wp:extent cx="90170" cy="161925"/>
+              <wp:extent cx="90805" cy="161925"/>
               <wp:effectExtent l="0" t="0" r="0" b="0"/>
               <wp:wrapSquare wrapText="largest"/>
               <wp:docPr id="1" name="Frame1"/>
@@ -1119,7 +1189,7 @@
                     <wps:spPr>
                       <a:xfrm>
                         <a:off x="0" y="0"/>
-                        <a:ext cx="89640" cy="161280"/>
+                        <a:ext cx="90000" cy="161280"/>
                       </a:xfrm>
                       <a:prstGeom prst="rect">
                         <a:avLst/>
@@ -1141,12 +1211,12 @@
                           <w:pPr>
                             <w:pStyle w:val="Footer"/>
                             <w:rPr>
-                              <w:color w:val="auto"/>
+                              <w:color w:val="000000"/>
                             </w:rPr>
                           </w:pPr>
                           <w:r>
                             <w:rPr>
-                              <w:color w:val="auto"/>
+                              <w:color w:val="000000"/>
                             </w:rPr>
                             <w:fldChar w:fldCharType="begin"/>
                           </w:r>
@@ -1176,9 +1246,9 @@
         </mc:Choice>
         <mc:Fallback>
           <w:pict>
-            <v:rect id="shape_0" ID="Frame1" fillcolor="white" stroked="f" style="position:absolute;margin-left:460.9pt;margin-top:0.05pt;width:7pt;height:12.65pt;mso-position-horizontal:right;mso-position-horizontal-relative:margin">
+            <v:rect id="shape_0" ID="Frame1" stroked="f" style="position:absolute;margin-left:460.85pt;margin-top:0.05pt;width:7.05pt;height:12.65pt;mso-position-horizontal:right;mso-position-horizontal-relative:margin">
               <w10:wrap type="square"/>
-              <v:fill o:detectmouseclick="t" type="solid" color2="black" opacity="0"/>
+              <v:fill o:detectmouseclick="t" on="false"/>
               <v:stroke color="#3465a4" joinstyle="round" endcap="flat"/>
               <v:textbox>
                 <w:txbxContent>
@@ -1186,12 +1256,12 @@
                     <w:pPr>
                       <w:pStyle w:val="Footer"/>
                       <w:rPr>
-                        <w:color w:val="auto"/>
+                        <w:color w:val="000000"/>
                       </w:rPr>
                     </w:pPr>
                     <w:r>
                       <w:rPr>
-                        <w:color w:val="auto"/>
+                        <w:color w:val="000000"/>
                       </w:rPr>
                       <w:fldChar w:fldCharType="begin"/>
                     </w:r>
@@ -2275,17 +2345,20 @@
   </w:style>
   <w:style w:type="paragraph" w:styleId="Heading" w:customStyle="1">
     <w:name w:val="Heading"/>
+    <w:basedOn w:val="Normal"/>
     <w:next w:val="TextBody"/>
     <w:uiPriority w:val="99"/>
     <w:qFormat/>
     <w:pPr>
       <w:keepNext/>
       <w:widowControl w:val="false"/>
+      <w:bidi w:val="0"/>
       <w:spacing w:before="240" w:after="120"/>
+      <w:jc w:val="left"/>
     </w:pPr>
     <w:rPr>
-      <w:rFonts w:ascii="Arial" w:hAnsi="Arial" w:cs="Arial" w:eastAsia="ＭＳ 明朝" w:eastAsiaTheme="minorEastAsia"/>
-      <w:color w:val="auto"/>
+      <w:rFonts w:ascii="Arial" w:hAnsi="Arial" w:eastAsia="ＭＳ 明朝" w:cs="Arial" w:eastAsiaTheme="minorEastAsia"/>
+      <w:color w:val="00000A"/>
       <w:sz w:val="28"/>
       <w:szCs w:val="28"/>
       <w:lang w:val="en-US" w:eastAsia="en-US" w:bidi="ar-SA"/>
@@ -2301,13 +2374,16 @@
   </w:style>
   <w:style w:type="paragraph" w:styleId="List">
     <w:name w:val="List"/>
+    <w:basedOn w:val="TextBody"/>
     <w:uiPriority w:val="99"/>
     <w:pPr>
       <w:widowControl w:val="false"/>
+      <w:bidi w:val="0"/>
+      <w:jc w:val="left"/>
     </w:pPr>
     <w:rPr>
       <w:rFonts w:ascii="Calibri" w:hAnsi="Calibri" w:eastAsia="ＭＳ 明朝" w:cs="Times New Roman" w:asciiTheme="minorHAnsi" w:eastAsiaTheme="minorEastAsia" w:hAnsiTheme="minorHAnsi"/>
-      <w:color w:val="auto"/>
+      <w:color w:val="00000A"/>
       <w:sz w:val="22"/>
       <w:szCs w:val="22"/>
       <w:lang w:val="en-US" w:eastAsia="en-US" w:bidi="ar-SA"/>
@@ -2331,15 +2407,18 @@
   </w:style>
   <w:style w:type="paragraph" w:styleId="Index" w:customStyle="1">
     <w:name w:val="Index"/>
+    <w:basedOn w:val="Normal"/>
     <w:uiPriority w:val="99"/>
     <w:qFormat/>
     <w:pPr>
       <w:widowControl w:val="false"/>
       <w:suppressLineNumbers/>
+      <w:bidi w:val="0"/>
+      <w:jc w:val="left"/>
     </w:pPr>
     <w:rPr>
       <w:rFonts w:ascii="Calibri" w:hAnsi="Calibri" w:eastAsia="ＭＳ 明朝" w:cs="Times New Roman" w:asciiTheme="minorHAnsi" w:eastAsiaTheme="minorEastAsia" w:hAnsiTheme="minorHAnsi"/>
-      <w:color w:val="auto"/>
+      <w:color w:val="00000A"/>
       <w:sz w:val="22"/>
       <w:szCs w:val="22"/>
       <w:lang w:val="en-US" w:eastAsia="en-US" w:bidi="ar-SA"/>

</xml_diff>